<commit_message>
détail sur l'architecture du programme
</commit_message>
<xml_diff>
--- a/architecture du programme.docx
+++ b/architecture du programme.docx
@@ -18,6 +18,15 @@
       </w:pPr>
       <w:r>
         <w:t>Tadeusz Plagué-Makowiecki</w:t>
+      </w:r>
+    </w:p>
+    <w:p>
+      <w:pPr>
+        <w:spacing w:line="240" w:lineRule="auto"/>
+        <w:jc w:val="right"/>
+      </w:pPr>
+      <w:r>
+        <w:t>Groupe 10</w:t>
       </w:r>
     </w:p>
     <w:p>
@@ -266,7 +275,19 @@
               <w:rPr>
                 <w:rFonts w:ascii="Courier New" w:hAnsi="Courier New" w:cs="Courier New"/>
               </w:rPr>
-              <w:t>( audio.mp3 )</w:t>
+              <w:t>( audio.</w:t>
+            </w:r>
+            <w:r>
+              <w:rPr>
+                <w:rFonts w:ascii="Courier New" w:hAnsi="Courier New" w:cs="Courier New"/>
+              </w:rPr>
+              <w:t>wav</w:t>
+            </w:r>
+            <w:r>
+              <w:rPr>
+                <w:rFonts w:ascii="Courier New" w:hAnsi="Courier New" w:cs="Courier New"/>
+              </w:rPr>
+              <w:t xml:space="preserve"> )</w:t>
             </w:r>
           </w:p>
           <w:p>
@@ -293,7 +314,7 @@
                 <w:rFonts w:ascii="Courier New" w:hAnsi="Courier New" w:cs="Courier New"/>
               </w:rPr>
               <w:tab/>
-              <w:t>A compléter ;</w:t>
+              <w:t>;</w:t>
             </w:r>
           </w:p>
           <w:p>
@@ -450,13 +471,7 @@
               <w:rPr>
                 <w:rFonts w:ascii="Courier New" w:hAnsi="Courier New" w:cs="Courier New"/>
               </w:rPr>
-              <w:t xml:space="preserve">      t = temps écoulé depuis le début du programme</w:t>
-            </w:r>
-            <w:r>
-              <w:rPr>
-                <w:rFonts w:ascii="Courier New" w:hAnsi="Courier New" w:cs="Courier New"/>
-              </w:rPr>
-              <w:t xml:space="preserve"> </w:t>
+              <w:t xml:space="preserve">      t = temps écoulé depuis le début du programme </w:t>
             </w:r>
           </w:p>
           <w:p>
@@ -594,6 +609,197 @@
           <w:rFonts w:ascii="Courier New" w:hAnsi="Courier New" w:cs="Courier New"/>
         </w:rPr>
       </w:pPr>
+    </w:p>
+    <w:p>
+      <w:pPr>
+        <w:spacing w:line="240" w:lineRule="auto"/>
+        <w:rPr>
+          <w:rFonts w:ascii="Courier New" w:hAnsi="Courier New" w:cs="Courier New"/>
+        </w:rPr>
+      </w:pPr>
+    </w:p>
+    <w:p>
+      <w:pPr>
+        <w:spacing w:line="240" w:lineRule="auto"/>
+        <w:rPr>
+          <w:rFonts w:ascii="Courier New" w:hAnsi="Courier New" w:cs="Courier New"/>
+        </w:rPr>
+      </w:pPr>
+    </w:p>
+    <w:p>
+      <w:pPr>
+        <w:spacing w:line="240" w:lineRule="auto"/>
+      </w:pPr>
+      <w:r>
+        <w:lastRenderedPageBreak/>
+        <w:t>On travail d’abord sur une seule note pour simplifier le travail</w:t>
+      </w:r>
+    </w:p>
+    <w:tbl>
+      <w:tblPr>
+        <w:tblStyle w:val="Grilledutableau"/>
+        <w:tblW w:w="0" w:type="auto"/>
+        <w:tblLook w:val="04A0" w:firstRow="1" w:lastRow="0" w:firstColumn="1" w:lastColumn="0" w:noHBand="0" w:noVBand="1"/>
+      </w:tblPr>
+      <w:tblGrid>
+        <w:gridCol w:w="9062"/>
+      </w:tblGrid>
+      <w:tr>
+        <w:tc>
+          <w:tcPr>
+            <w:tcW w:w="9062" w:type="dxa"/>
+          </w:tcPr>
+          <w:p>
+            <w:pPr>
+              <w:rPr>
+                <w:rFonts w:ascii="Courier New" w:hAnsi="Courier New" w:cs="Courier New"/>
+              </w:rPr>
+            </w:pPr>
+            <w:r>
+              <w:rPr>
+                <w:rFonts w:ascii="Courier New" w:hAnsi="Courier New" w:cs="Courier New"/>
+              </w:rPr>
+              <w:t>Audio_to_piano_une_note( audio.wav )</w:t>
+            </w:r>
+          </w:p>
+          <w:p>
+            <w:pPr>
+              <w:rPr>
+                <w:rFonts w:ascii="Courier New" w:hAnsi="Courier New" w:cs="Courier New"/>
+              </w:rPr>
+            </w:pPr>
+          </w:p>
+          <w:p>
+            <w:pPr>
+              <w:rPr>
+                <w:rFonts w:ascii="Courier New" w:hAnsi="Courier New" w:cs="Courier New"/>
+                <w:color w:val="FF0000"/>
+              </w:rPr>
+            </w:pPr>
+            <w:r>
+              <w:rPr>
+                <w:rFonts w:ascii="Courier New" w:hAnsi="Courier New" w:cs="Courier New"/>
+              </w:rPr>
+              <w:tab/>
+              <w:t xml:space="preserve">// Utiliser le programme de l’université de nice pour lire le fichier audio.wav et enregistrer dans -&gt; </w:t>
+            </w:r>
+            <w:r>
+              <w:rPr>
+                <w:rFonts w:ascii="Courier New" w:hAnsi="Courier New" w:cs="Courier New"/>
+                <w:color w:val="FF0000"/>
+              </w:rPr>
+              <w:t>tab_amplitudes, tab_temps</w:t>
+            </w:r>
+          </w:p>
+          <w:p>
+            <w:pPr>
+              <w:rPr>
+                <w:rFonts w:ascii="Courier New" w:hAnsi="Courier New" w:cs="Courier New"/>
+              </w:rPr>
+            </w:pPr>
+          </w:p>
+          <w:p>
+            <w:pPr>
+              <w:rPr>
+                <w:rFonts w:ascii="Courier New" w:hAnsi="Courier New" w:cs="Courier New"/>
+                <w:color w:val="000000" w:themeColor="text1"/>
+              </w:rPr>
+            </w:pPr>
+            <w:r>
+              <w:rPr>
+                <w:rFonts w:ascii="Courier New" w:hAnsi="Courier New" w:cs="Courier New"/>
+                <w:color w:val="FF0000"/>
+              </w:rPr>
+              <w:tab/>
+            </w:r>
+            <w:r>
+              <w:rPr>
+                <w:rFonts w:ascii="Courier New" w:hAnsi="Courier New" w:cs="Courier New"/>
+                <w:color w:val="000000" w:themeColor="text1"/>
+              </w:rPr>
+              <w:t>// en fonction de la documentation de GSL, obtenir la tranformé de fourier du signal temporel entre t1 et t2</w:t>
+            </w:r>
+          </w:p>
+          <w:p>
+            <w:pPr>
+              <w:rPr>
+                <w:rFonts w:ascii="Courier New" w:hAnsi="Courier New" w:cs="Courier New"/>
+                <w:color w:val="000000" w:themeColor="text1"/>
+              </w:rPr>
+            </w:pPr>
+          </w:p>
+          <w:p>
+            <w:pPr>
+              <w:rPr>
+                <w:rFonts w:ascii="Courier New" w:hAnsi="Courier New" w:cs="Courier New"/>
+                <w:color w:val="000000" w:themeColor="text1"/>
+              </w:rPr>
+            </w:pPr>
+            <w:r>
+              <w:rPr>
+                <w:rFonts w:ascii="Courier New" w:hAnsi="Courier New" w:cs="Courier New"/>
+                <w:color w:val="000000" w:themeColor="text1"/>
+              </w:rPr>
+              <w:tab/>
+              <w:t>//parcourir les fréquences telles que X(f) &gt; seuil et calculer log(produit(|X(if)</w:t>
+            </w:r>
+            <w:r>
+              <w:rPr>
+                <w:rFonts w:ascii="Courier New" w:hAnsi="Courier New" w:cs="Courier New"/>
+                <w:color w:val="000000" w:themeColor="text1"/>
+              </w:rPr>
+              <w:softHyphen/>
+              <w:t xml:space="preserve">|²)) et retenir la fréquence qui maximise </w:t>
+            </w:r>
+          </w:p>
+          <w:p>
+            <w:pPr>
+              <w:rPr>
+                <w:rFonts w:ascii="Courier New" w:hAnsi="Courier New" w:cs="Courier New"/>
+                <w:color w:val="000000" w:themeColor="text1"/>
+              </w:rPr>
+            </w:pPr>
+            <w:r>
+              <w:rPr>
+                <w:rFonts w:ascii="Courier New" w:hAnsi="Courier New" w:cs="Courier New"/>
+                <w:color w:val="000000" w:themeColor="text1"/>
+              </w:rPr>
+              <w:t>retourner temps et notes (passage par adresse)</w:t>
+            </w:r>
+            <w:r>
+              <w:rPr>
+                <w:rFonts w:ascii="Courier New" w:hAnsi="Courier New" w:cs="Courier New"/>
+                <w:color w:val="000000" w:themeColor="text1"/>
+              </w:rPr>
+              <w:tab/>
+              <w:t xml:space="preserve"> </w:t>
+            </w:r>
+          </w:p>
+          <w:p>
+            <w:pPr>
+              <w:rPr>
+                <w:rFonts w:ascii="Courier New" w:hAnsi="Courier New" w:cs="Courier New"/>
+              </w:rPr>
+            </w:pPr>
+          </w:p>
+        </w:tc>
+      </w:tr>
+    </w:tbl>
+    <w:p>
+      <w:pPr>
+        <w:spacing w:line="240" w:lineRule="auto"/>
+        <w:rPr>
+          <w:rFonts w:ascii="Courier New" w:hAnsi="Courier New" w:cs="Courier New"/>
+          <w:color w:val="000000" w:themeColor="text1"/>
+        </w:rPr>
+      </w:pPr>
+      <w:r>
+        <w:rPr>
+          <w:rFonts w:ascii="Courier New" w:hAnsi="Courier New" w:cs="Courier New"/>
+          <w:color w:val="000000" w:themeColor="text1"/>
+        </w:rPr>
+        <w:t xml:space="preserve"> </w:t>
+      </w:r>
     </w:p>
     <w:sectPr>
       <w:pgSz w:w="11906" w:h="16838"/>

</xml_diff>